<commit_message>
On dozen of steps on GitHub
One dozen of steps to push and request
</commit_message>
<xml_diff>
--- a/Week04-Tours/Homework/Trying HWork--week4.docx
+++ b/Week04-Tours/Homework/Trying HWork--week4.docx
@@ -223,6 +223,156 @@
         <w:tab/>
         <w:t>Tools</w:t>
       </w:r>
+    </w:p>
+    <w:p>
+      <w:pPr>
+        <w:rPr>
+          <w:rFonts w:ascii="Tahoma" w:hAnsi="Tahoma" w:cs="Tahoma"/>
+        </w:rPr>
+      </w:pPr>
+    </w:p>
+    <w:p>
+      <w:pPr>
+        <w:rPr>
+          <w:rFonts w:ascii="Tahoma" w:hAnsi="Tahoma" w:cs="Tahoma"/>
+        </w:rPr>
+      </w:pPr>
+      <w:bookmarkStart w:id="0" w:name="_Hlk128065732"/>
+    </w:p>
+    <w:p>
+      <w:pPr>
+        <w:rPr>
+          <w:rFonts w:ascii="Tahoma" w:hAnsi="Tahoma" w:cs="Tahoma"/>
+        </w:rPr>
+      </w:pPr>
+      <w:r>
+        <w:rPr>
+          <w:rFonts w:ascii="Tahoma" w:hAnsi="Tahoma" w:cs="Tahoma"/>
+        </w:rPr>
+        <w:t>The only ZOOM link have is this here, and it only give me access to the first lesson.</w:t>
+      </w:r>
+    </w:p>
+    <w:bookmarkStart w:id="1" w:name="_Hlk128064757"/>
+    <w:p>
+      <w:pPr>
+        <w:spacing w:after="0" w:line="240" w:lineRule="auto"/>
+        <w:rPr>
+          <w:rFonts w:ascii="Arial" w:eastAsia="Times New Roman" w:hAnsi="Arial" w:cs="Arial"/>
+          <w:color w:val="000000"/>
+          <w:sz w:val="20"/>
+          <w:szCs w:val="20"/>
+          <w:lang w:val="pt-PT"/>
+        </w:rPr>
+      </w:pPr>
+      <w:r>
+        <w:fldChar w:fldCharType="begin"/>
+      </w:r>
+      <w:r>
+        <w:rPr>
+          <w:lang w:val="pt-PT"/>
+        </w:rPr>
+        <w:instrText>HYPERLINK "https://middlesex-mass-edu.zoom.us/rec/share/APcg6ZcHM9MENuDs_yBv0a2i_jKn0mSZlpAGlQfITgrGVosWsgLAOZmdxK_hi2e3.BpIAJizK1MMgIN16"</w:instrText>
+      </w:r>
+      <w:r>
+        <w:fldChar w:fldCharType="separate"/>
+      </w:r>
+      <w:r>
+        <w:rPr>
+          <w:rFonts w:ascii="Times New Roman" w:eastAsia="Times New Roman" w:hAnsi="Times New Roman" w:cs="Times New Roman"/>
+          <w:color w:val="FF0000"/>
+          <w:sz w:val="20"/>
+          <w:szCs w:val="20"/>
+          <w:u w:val="single"/>
+          <w:bdr w:val="none" w:sz="0" w:space="0" w:color="auto" w:frame="1"/>
+          <w:lang w:val="pt-PT"/>
+        </w:rPr>
+        <w:t>https://middlesex-mass-edu.zoom.us/rec/share/APcg6ZcHM9MENuDs_yBv0a2i_jKn0mSZlpAGlQfITgrGVosWsgLAOZmdxK_hi2e3.BpIAJizK1MMgIN16</w:t>
+      </w:r>
+      <w:r>
+        <w:rPr>
+          <w:rFonts w:ascii="Times New Roman" w:eastAsia="Times New Roman" w:hAnsi="Times New Roman" w:cs="Times New Roman"/>
+          <w:color w:val="FF0000"/>
+          <w:sz w:val="20"/>
+          <w:szCs w:val="20"/>
+          <w:u w:val="single"/>
+          <w:bdr w:val="none" w:sz="0" w:space="0" w:color="auto" w:frame="1"/>
+          <w:lang w:val="pt-PT"/>
+        </w:rPr>
+        <w:fldChar w:fldCharType="end"/>
+      </w:r>
+      <w:r>
+        <w:rPr>
+          <w:rFonts w:ascii="Arial" w:eastAsia="Times New Roman" w:hAnsi="Arial" w:cs="Arial"/>
+          <w:color w:val="FF0000"/>
+          <w:sz w:val="20"/>
+          <w:szCs w:val="20"/>
+          <w:lang w:val="pt-PT"/>
+        </w:rPr>
+        <w:t> </w:t>
+      </w:r>
+      <w:bookmarkEnd w:id="1"/>
+      <w:r>
+        <w:rPr>
+          <w:rFonts w:ascii="Arial" w:eastAsia="Times New Roman" w:hAnsi="Arial" w:cs="Arial"/>
+          <w:color w:val="FF0000"/>
+          <w:sz w:val="20"/>
+          <w:szCs w:val="20"/>
+          <w:lang w:val="pt-PT"/>
+        </w:rPr>
+        <w:br/>
+      </w:r>
+      <w:r>
+        <w:rPr>
+          <w:rFonts w:ascii="Arial" w:eastAsia="Times New Roman" w:hAnsi="Arial" w:cs="Arial"/>
+          <w:color w:val="000000"/>
+          <w:sz w:val="20"/>
+          <w:szCs w:val="20"/>
+          <w:lang w:val="pt-PT"/>
+        </w:rPr>
+        <w:t xml:space="preserve">Passcode: </w:t>
+      </w:r>
+      <w:bookmarkStart w:id="2" w:name="_Hlk128064815"/>
+      <w:r>
+        <w:rPr>
+          <w:rFonts w:ascii="Arial" w:eastAsia="Times New Roman" w:hAnsi="Arial" w:cs="Arial"/>
+          <w:color w:val="000000"/>
+          <w:sz w:val="20"/>
+          <w:szCs w:val="20"/>
+          <w:highlight w:val="yellow"/>
+          <w:lang w:val="pt-PT"/>
+        </w:rPr>
+        <w:t>8#E3av?t</w:t>
+      </w:r>
+      <w:bookmarkEnd w:id="2"/>
+    </w:p>
+    <w:p>
+      <w:pPr>
+        <w:rPr>
+          <w:rFonts w:ascii="Tahoma" w:hAnsi="Tahoma" w:cs="Tahoma"/>
+          <w:lang w:val="pt-PT"/>
+        </w:rPr>
+      </w:pPr>
+    </w:p>
+    <w:p>
+      <w:pPr>
+        <w:rPr>
+          <w:rFonts w:ascii="Tahoma" w:hAnsi="Tahoma" w:cs="Tahoma"/>
+        </w:rPr>
+      </w:pPr>
+      <w:r>
+        <w:rPr>
+          <w:rFonts w:ascii="Tahoma" w:hAnsi="Tahoma" w:cs="Tahoma"/>
+        </w:rPr>
+        <w:t>The other way I try to link to ZOOM is by the black board.  It leads me to a blank page that appear to be looping in load stage.</w:t>
+      </w:r>
+    </w:p>
+    <w:bookmarkEnd w:id="0"/>
+    <w:p>
+      <w:pPr>
+        <w:rPr>
+          <w:rFonts w:ascii="Tahoma" w:hAnsi="Tahoma" w:cs="Tahoma"/>
+        </w:rPr>
+      </w:pPr>
     </w:p>
     <w:sectPr>
       <w:pgSz w:w="12240" w:h="15840"/>

</xml_diff>